<commit_message>
Small fixes for documentation
</commit_message>
<xml_diff>
--- a/docs/visual/AppScreenshots/ApplicationScreenshots.docx
+++ b/docs/visual/AppScreenshots/ApplicationScreenshots.docx
@@ -46,7 +46,7 @@
             <v:path o:extrusionok="f" gradientshapeok="t" o:connecttype="rect"/>
             <o:lock v:ext="edit" aspectratio="t"/>
           </v:shapetype>
-          <v:shape id="_x0000_i1051" type="#_x0000_t75" style="width:495.55pt;height:241.4pt" o:bordertopcolor="this" o:borderleftcolor="this" o:borderbottomcolor="this" o:borderrightcolor="this">
+          <v:shape id="_x0000_i1025" type="#_x0000_t75" style="width:495.4pt;height:241.3pt" o:bordertopcolor="this" o:borderleftcolor="this" o:borderbottomcolor="this" o:borderrightcolor="this">
             <v:imagedata r:id="rId7" o:title=""/>
             <w10:bordertop type="single" width="4"/>
             <w10:borderleft type="single" width="4"/>
@@ -75,7 +75,7 @@
       </w:r>
       <w:r>
         <w:pict w14:anchorId="06D6FD38">
-          <v:shape id="_x0000_i1052" type="#_x0000_t75" style="width:496.75pt;height:236.85pt" o:bordertopcolor="this" o:borderleftcolor="this" o:borderbottomcolor="this" o:borderrightcolor="this">
+          <v:shape id="_x0000_i1026" type="#_x0000_t75" style="width:496.75pt;height:236.85pt" o:bordertopcolor="this" o:borderleftcolor="this" o:borderbottomcolor="this" o:borderrightcolor="this">
             <v:imagedata r:id="rId8" o:title=""/>
             <w10:bordertop type="single" width="4"/>
             <w10:borderleft type="single" width="4"/>
@@ -172,15 +172,7 @@
                         <w:sz w:val="18"/>
                         <w:szCs w:val="18"/>
                       </w:rPr>
-                      <w:t xml:space="preserve">№ </w:t>
-                    </w:r>
-                    <w:r>
-                      <w:rPr>
-                        <w:rFonts w:ascii="Times New Roman" w:hAnsi="Times New Roman"/>
-                        <w:sz w:val="18"/>
-                        <w:szCs w:val="18"/>
-                      </w:rPr>
-                      <w:t>докум.</w:t>
+                      <w:t>№ докум.</w:t>
                     </w:r>
                   </w:p>
                 </w:txbxContent>
@@ -316,15 +308,24 @@
                         <w:sz w:val="24"/>
                         <w:szCs w:val="24"/>
                       </w:rPr>
-                      <w:t xml:space="preserve">ГТУ </w:t>
+                      <w:t>ГТУ</w:t>
                     </w:r>
                     <w:r>
                       <w:rPr>
                         <w:rFonts w:ascii="Times New Roman" w:hAnsi="Times New Roman"/>
                         <w:sz w:val="24"/>
                         <w:szCs w:val="24"/>
-                      </w:rPr>
-                      <w:t>05.01.ГЧ</w:t>
+                        <w:lang w:val="ru-RU"/>
+                      </w:rPr>
+                      <w:t xml:space="preserve"> ДП</w:t>
+                    </w:r>
+                    <w:r>
+                      <w:rPr>
+                        <w:rFonts w:ascii="Times New Roman" w:hAnsi="Times New Roman"/>
+                        <w:sz w:val="24"/>
+                        <w:szCs w:val="24"/>
+                      </w:rPr>
+                      <w:t xml:space="preserve"> 05.01.ГЧ</w:t>
                     </w:r>
                   </w:p>
                   <w:p>
@@ -343,6 +344,7 @@
                       <w:rPr>
                         <w:i/>
                         <w:szCs w:val="16"/>
+                        <w:lang w:val="ru-RU"/>
                       </w:rPr>
                     </w:pPr>
                   </w:p>
@@ -653,16 +655,7 @@
                           <w:szCs w:val="18"/>
                           <w:lang w:val="ru-RU"/>
                         </w:rPr>
-                        <w:t xml:space="preserve">Пацей </w:t>
-                      </w:r>
-                      <w:r>
-                        <w:rPr>
-                          <w:i/>
-                          <w:sz w:val="18"/>
-                          <w:szCs w:val="18"/>
-                          <w:lang w:val="ru-RU"/>
-                        </w:rPr>
-                        <w:t>Н.В.</w:t>
+                        <w:t>Пацей Н.В.</w:t>
                       </w:r>
                     </w:p>
                   </w:txbxContent>

</xml_diff>